<commit_message>
last merge/ready for embroidery
waiting for deadline announcement
</commit_message>
<xml_diff>
--- a/--NFT.docx
+++ b/--NFT.docx
@@ -1,9 +1,14 @@
 
 <file path=word/document.xml><?xml version="1.0" encoding="utf-8"?>
-<w:document xmlns:wpc="http://schemas.microsoft.com/office/word/2010/wordprocessingCanvas" xmlns:cx="http://schemas.microsoft.com/office/drawing/2014/chartex" xmlns:cx1="http://schemas.microsoft.com/office/drawing/2015/9/8/chartex" xmlns:cx2="http://schemas.microsoft.com/office/drawing/2015/10/21/chartex" xmlns:cx3="http://schemas.microsoft.com/office/drawing/2016/5/9/chartex" xmlns:cx4="http://schemas.microsoft.com/office/drawing/2016/5/10/chartex" xmlns:cx5="http://schemas.microsoft.com/office/drawing/2016/5/11/chartex" xmlns:cx6="http://schemas.microsoft.com/office/drawing/2016/5/12/chartex" xmlns:cx7="http://schemas.microsoft.com/office/drawing/2016/5/13/chartex" xmlns:cx8="http://schemas.microsoft.com/office/drawing/2016/5/14/chartex" xmlns:mc="http://schemas.openxmlformats.org/markup-compatibility/2006" xmlns:aink="http://schemas.microsoft.com/office/drawing/2016/ink" xmlns:am3d="http://schemas.microsoft.com/office/drawing/2017/model3d" xmlns:o="urn:schemas-microsoft-com:office:office" xmlns:oel="http://schemas.microsoft.com/office/2019/extlst" xmlns:r="http://schemas.openxmlformats.org/officeDocument/2006/relationships" xmlns:m="http://schemas.openxmlformats.org/officeDocument/2006/math" xmlns:v="urn:schemas-microsoft-com:vml" xmlns:wp14="http://schemas.microsoft.com/office/word/2010/wordprocessingDrawing" xmlns:wp="http://schemas.openxmlformats.org/drawingml/2006/wordprocessingDrawing" xmlns:w10="urn:schemas-microsoft-com:office:word" xmlns:w="http://schemas.openxmlformats.org/wordprocessingml/2006/main" xmlns:w14="http://schemas.microsoft.com/office/word/2010/wordml" xmlns:w15="http://schemas.microsoft.com/office/word/2012/wordml" xmlns:w16cex="http://schemas.microsoft.com/office/word/2018/wordml/cex" xmlns:w16cid="http://schemas.microsoft.com/office/word/2016/wordml/cid" xmlns:w16="http://schemas.microsoft.com/office/word/2018/wordml" xmlns:w16du="http://schemas.microsoft.com/office/word/2023/wordml/word16du" xmlns:w16sdtdh="http://schemas.microsoft.com/office/word/2020/wordml/sdtdatahash" xmlns:w16se="http://schemas.microsoft.com/office/word/2015/wordml/symex" xmlns:wpg="http://schemas.microsoft.com/office/word/2010/wordprocessingGroup" xmlns:wpi="http://schemas.microsoft.com/office/word/2010/wordprocessingInk" xmlns:wne="http://schemas.microsoft.com/office/word/2006/wordml" xmlns:wps="http://schemas.microsoft.com/office/word/2010/wordprocessingShape" mc:Ignorable="w14 w15 w16se w16cid w16 w16cex w16sdtdh wp14">
+<w:document xmlns:wpc="http://schemas.microsoft.com/office/word/2010/wordprocessingCanvas" xmlns:cx="http://schemas.microsoft.com/office/drawing/2014/chartex" xmlns:mc="http://schemas.openxmlformats.org/markup-compatibility/2006" xmlns:o="urn:schemas-microsoft-com:office:office" xmlns:r="http://schemas.openxmlformats.org/officeDocument/2006/relationships" xmlns:m="http://schemas.openxmlformats.org/officeDocument/2006/math" xmlns:v="urn:schemas-microsoft-com:vml" xmlns:wp14="http://schemas.microsoft.com/office/word/2010/wordprocessingDrawing" xmlns:wp="http://schemas.openxmlformats.org/drawingml/2006/wordprocessingDrawing" xmlns:w10="urn:schemas-microsoft-com:office:word" xmlns:w="http://schemas.openxmlformats.org/wordprocessingml/2006/main" xmlns:w14="http://schemas.microsoft.com/office/word/2010/wordml" xmlns:w15="http://schemas.microsoft.com/office/word/2012/wordml" xmlns:w16se="http://schemas.microsoft.com/office/word/2015/wordml/symex" xmlns:wpg="http://schemas.microsoft.com/office/word/2010/wordprocessingGroup" xmlns:wpi="http://schemas.microsoft.com/office/word/2010/wordprocessingInk" xmlns:wne="http://schemas.microsoft.com/office/word/2006/wordml" xmlns:wps="http://schemas.microsoft.com/office/word/2010/wordprocessingShape" mc:Ignorable="w14 w15 w16se wp14">
   <w:body>
     <w:p>
       <w:pPr>
+        <w:rPr>
+          <w:rFonts w:ascii="Times New Roman" w:hAnsi="Times New Roman" w:cs="Times New Roman"/>
+        </w:rPr>
+      </w:pPr>
+      <w:r>
         <w:rPr>
           <w:rFonts w:ascii="Times New Roman" w:eastAsia="Calibri" w:hAnsi="Times New Roman" w:cs="Times New Roman"/>
           <w:b/>
@@ -11,6 +16,108 @@
           <w:sz w:val="24"/>
           <w:szCs w:val="24"/>
         </w:rPr>
+        <w:t>NFT Nedir?</w:t>
+      </w:r>
+      <w:bookmarkStart w:id="0" w:name="_GoBack"/>
+      <w:bookmarkEnd w:id="0"/>
+    </w:p>
+    <w:p>
+      <w:pPr>
+        <w:ind w:firstLine="708"/>
+        <w:rPr>
+          <w:rFonts w:ascii="Times New Roman" w:hAnsi="Times New Roman" w:cs="Times New Roman"/>
+          <w:sz w:val="24"/>
+          <w:szCs w:val="24"/>
+        </w:rPr>
+      </w:pPr>
+      <w:r>
+        <w:rPr>
+          <w:rFonts w:ascii="Times New Roman" w:hAnsi="Times New Roman" w:cs="Times New Roman"/>
+          <w:sz w:val="24"/>
+          <w:szCs w:val="24"/>
+        </w:rPr>
+        <w:t>NFT</w:t>
+      </w:r>
+      <w:r>
+        <w:rPr>
+          <w:rFonts w:ascii="Times New Roman" w:hAnsi="Times New Roman" w:cs="Times New Roman"/>
+          <w:sz w:val="24"/>
+          <w:szCs w:val="24"/>
+        </w:rPr>
+        <w:t xml:space="preserve"> veya </w:t>
+      </w:r>
+      <w:r>
+        <w:rPr>
+          <w:rFonts w:ascii="Times New Roman" w:hAnsi="Times New Roman" w:cs="Times New Roman"/>
+          <w:sz w:val="24"/>
+          <w:szCs w:val="24"/>
+        </w:rPr>
+        <w:t xml:space="preserve">değiştirilemeyen </w:t>
+      </w:r>
+      <w:r>
+        <w:rPr>
+          <w:rFonts w:ascii="Times New Roman" w:hAnsi="Times New Roman" w:cs="Times New Roman"/>
+          <w:sz w:val="24"/>
+          <w:szCs w:val="24"/>
+        </w:rPr>
+        <w:t>jetonlar</w:t>
+      </w:r>
+      <w:r>
+        <w:rPr>
+          <w:rFonts w:ascii="Times New Roman" w:hAnsi="Times New Roman" w:cs="Times New Roman"/>
+          <w:sz w:val="24"/>
+          <w:szCs w:val="24"/>
+        </w:rPr>
+        <w:t>(</w:t>
+      </w:r>
+      <w:r>
+        <w:rPr>
+          <w:rFonts w:ascii="Times New Roman" w:hAnsi="Times New Roman" w:cs="Times New Roman"/>
+          <w:sz w:val="24"/>
+          <w:szCs w:val="24"/>
+        </w:rPr>
+        <w:t>non-fungible tokens</w:t>
+      </w:r>
+      <w:r>
+        <w:rPr>
+          <w:rFonts w:ascii="Times New Roman" w:hAnsi="Times New Roman" w:cs="Times New Roman"/>
+          <w:sz w:val="24"/>
+          <w:szCs w:val="24"/>
+        </w:rPr>
+        <w:t>)</w:t>
+      </w:r>
+      <w:r>
+        <w:rPr>
+          <w:rFonts w:ascii="Times New Roman" w:hAnsi="Times New Roman" w:cs="Times New Roman"/>
+          <w:sz w:val="24"/>
+          <w:szCs w:val="24"/>
+        </w:rPr>
+        <w:t xml:space="preserve">, benzersiz olan ve eşit değerde başka bir şeyle değiştirilemeyen dijital varlıklardır. Değiştirilebilir olan ve aynı değere sahip diğer kripto para birimleriyle değiştirilebilen kripto para birimlerinin aksine, </w:t>
+      </w:r>
+      <w:r>
+        <w:rPr>
+          <w:rFonts w:ascii="Times New Roman" w:hAnsi="Times New Roman" w:cs="Times New Roman"/>
+          <w:sz w:val="24"/>
+          <w:szCs w:val="24"/>
+        </w:rPr>
+        <w:t>NFTler</w:t>
+      </w:r>
+      <w:r>
+        <w:rPr>
+          <w:rFonts w:ascii="Times New Roman" w:hAnsi="Times New Roman" w:cs="Times New Roman"/>
+          <w:sz w:val="24"/>
+          <w:szCs w:val="24"/>
+        </w:rPr>
+        <w:t xml:space="preserve"> bir blok zincirinde depolanan türünün tek örneği dijital varlıklardır.</w:t>
+      </w:r>
+    </w:p>
+    <w:p>
+      <w:pPr>
+        <w:rPr>
+          <w:rFonts w:ascii="Times New Roman" w:hAnsi="Times New Roman" w:cs="Times New Roman"/>
+          <w:sz w:val="24"/>
+          <w:szCs w:val="24"/>
+        </w:rPr>
       </w:pPr>
       <w:r>
         <w:rPr>
@@ -20,114 +127,8 @@
           <w:sz w:val="24"/>
           <w:szCs w:val="24"/>
         </w:rPr>
-        <w:t>NFT Nedir?</w:t>
-      </w:r>
-    </w:p>
-    <w:p>
-      <w:pPr>
-        <w:rPr>
-          <w:rFonts w:ascii="Times New Roman" w:hAnsi="Times New Roman" w:cs="Times New Roman"/>
-        </w:rPr>
-      </w:pPr>
-    </w:p>
-    <w:p>
-      <w:pPr>
-        <w:ind w:firstLine="708"/>
-        <w:rPr>
-          <w:rFonts w:ascii="Times New Roman" w:hAnsi="Times New Roman" w:cs="Times New Roman"/>
-          <w:sz w:val="24"/>
-          <w:szCs w:val="24"/>
-        </w:rPr>
-      </w:pPr>
-      <w:r>
-        <w:rPr>
-          <w:rFonts w:ascii="Times New Roman" w:hAnsi="Times New Roman" w:cs="Times New Roman"/>
-          <w:sz w:val="24"/>
-          <w:szCs w:val="24"/>
-        </w:rPr>
-        <w:t>NFT</w:t>
-      </w:r>
-      <w:r>
-        <w:rPr>
-          <w:rFonts w:ascii="Times New Roman" w:hAnsi="Times New Roman" w:cs="Times New Roman"/>
-          <w:sz w:val="24"/>
-          <w:szCs w:val="24"/>
-        </w:rPr>
-        <w:t xml:space="preserve"> veya </w:t>
-      </w:r>
-      <w:r>
-        <w:rPr>
-          <w:rFonts w:ascii="Times New Roman" w:hAnsi="Times New Roman" w:cs="Times New Roman"/>
-          <w:sz w:val="24"/>
-          <w:szCs w:val="24"/>
-        </w:rPr>
-        <w:t xml:space="preserve">değiştirilemeyen </w:t>
-      </w:r>
-      <w:r>
-        <w:rPr>
-          <w:rFonts w:ascii="Times New Roman" w:hAnsi="Times New Roman" w:cs="Times New Roman"/>
-          <w:sz w:val="24"/>
-          <w:szCs w:val="24"/>
-        </w:rPr>
-        <w:t>jetonlar</w:t>
-      </w:r>
-      <w:r>
-        <w:rPr>
-          <w:rFonts w:ascii="Times New Roman" w:hAnsi="Times New Roman" w:cs="Times New Roman"/>
-          <w:sz w:val="24"/>
-          <w:szCs w:val="24"/>
-        </w:rPr>
-        <w:t>(</w:t>
-      </w:r>
-      <w:r>
-        <w:rPr>
-          <w:rFonts w:ascii="Times New Roman" w:hAnsi="Times New Roman" w:cs="Times New Roman"/>
-          <w:sz w:val="24"/>
-          <w:szCs w:val="24"/>
-        </w:rPr>
-        <w:t>non-fungible tokens</w:t>
-      </w:r>
-      <w:r>
-        <w:rPr>
-          <w:rFonts w:ascii="Times New Roman" w:hAnsi="Times New Roman" w:cs="Times New Roman"/>
-          <w:sz w:val="24"/>
-          <w:szCs w:val="24"/>
-        </w:rPr>
-        <w:t>)</w:t>
-      </w:r>
-      <w:r>
-        <w:rPr>
-          <w:rFonts w:ascii="Times New Roman" w:hAnsi="Times New Roman" w:cs="Times New Roman"/>
-          <w:sz w:val="24"/>
-          <w:szCs w:val="24"/>
-        </w:rPr>
-        <w:t xml:space="preserve">, benzersiz olan ve eşit değerde başka bir şeyle değiştirilemeyen dijital varlıklardır. Değiştirilebilir olan ve aynı değere sahip diğer kripto para birimleriyle değiştirilebilen kripto para birimlerinin aksine, </w:t>
-      </w:r>
-      <w:r>
-        <w:rPr>
-          <w:rFonts w:ascii="Times New Roman" w:hAnsi="Times New Roman" w:cs="Times New Roman"/>
-          <w:sz w:val="24"/>
-          <w:szCs w:val="24"/>
-        </w:rPr>
         <w:t>NFTler</w:t>
       </w:r>
-      <w:r>
-        <w:rPr>
-          <w:rFonts w:ascii="Times New Roman" w:hAnsi="Times New Roman" w:cs="Times New Roman"/>
-          <w:sz w:val="24"/>
-          <w:szCs w:val="24"/>
-        </w:rPr>
-        <w:t xml:space="preserve"> bir blok zincirinde depolanan türünün tek örneği dijital varlıklardır.</w:t>
-      </w:r>
-    </w:p>
-    <w:p>
-      <w:pPr>
-        <w:rPr>
-          <w:rFonts w:ascii="Times New Roman" w:hAnsi="Times New Roman" w:cs="Times New Roman"/>
-          <w:sz w:val="24"/>
-          <w:szCs w:val="24"/>
-        </w:rPr>
-      </w:pPr>
       <w:r>
         <w:rPr>
           <w:rFonts w:ascii="Times New Roman" w:eastAsia="Calibri" w:hAnsi="Times New Roman" w:cs="Times New Roman"/>
@@ -136,7 +137,7 @@
           <w:sz w:val="24"/>
           <w:szCs w:val="24"/>
         </w:rPr>
-        <w:t>NFTler</w:t>
+        <w:t>in</w:t>
       </w:r>
       <w:r>
         <w:rPr>
@@ -146,261 +147,260 @@
           <w:sz w:val="24"/>
           <w:szCs w:val="24"/>
         </w:rPr>
-        <w:t>in</w:t>
-      </w:r>
-      <w:r>
-        <w:rPr>
-          <w:rFonts w:ascii="Times New Roman" w:eastAsia="Calibri" w:hAnsi="Times New Roman" w:cs="Times New Roman"/>
+        <w:t xml:space="preserve"> Kullanımı ve Geleceği</w:t>
+      </w:r>
+    </w:p>
+    <w:p>
+      <w:pPr>
+        <w:ind w:firstLine="708"/>
+        <w:rPr>
+          <w:rFonts w:ascii="Times New Roman" w:hAnsi="Times New Roman" w:cs="Times New Roman"/>
+          <w:sz w:val="24"/>
+          <w:szCs w:val="24"/>
+        </w:rPr>
+      </w:pPr>
+      <w:r>
+        <w:rPr>
+          <w:rFonts w:ascii="Times New Roman" w:hAnsi="Times New Roman" w:cs="Times New Roman"/>
+          <w:sz w:val="24"/>
+          <w:szCs w:val="24"/>
+        </w:rPr>
+        <w:t>NFTler</w:t>
+      </w:r>
+      <w:r>
+        <w:rPr>
+          <w:rFonts w:ascii="Times New Roman" w:hAnsi="Times New Roman" w:cs="Times New Roman"/>
+          <w:sz w:val="24"/>
+          <w:szCs w:val="24"/>
+        </w:rPr>
+        <w:t xml:space="preserve">, dijital sanat, müzik, videolar ve hatta tweet'ler dahil olmak üzere çok çeşitli dijital varlıkları temsil edebilir. Her NFT, gerçekliğini ve sahipliğini doğrulayan benzersiz bir dijital imza içerir. Bu, </w:t>
+      </w:r>
+      <w:r>
+        <w:rPr>
+          <w:rFonts w:ascii="Times New Roman" w:hAnsi="Times New Roman" w:cs="Times New Roman"/>
+          <w:sz w:val="24"/>
+          <w:szCs w:val="24"/>
+        </w:rPr>
+        <w:t>NFTler</w:t>
+      </w:r>
+      <w:r>
+        <w:rPr>
+          <w:rFonts w:ascii="Times New Roman" w:hAnsi="Times New Roman" w:cs="Times New Roman"/>
+          <w:sz w:val="24"/>
+          <w:szCs w:val="24"/>
+        </w:rPr>
+        <w:t>i dijital kreasyonlarının kimliğini doğrulamak ve bunlardan para kazanmak için kullanabilen içerik oluşturucular ve koleksiyonerler için güçlü bir araç haline getirir.</w:t>
+      </w:r>
+      <w:r>
+        <w:rPr>
+          <w:rFonts w:ascii="Times New Roman" w:hAnsi="Times New Roman" w:cs="Times New Roman"/>
+          <w:sz w:val="24"/>
+          <w:szCs w:val="24"/>
+        </w:rPr>
+        <w:tab/>
+      </w:r>
+    </w:p>
+    <w:p>
+      <w:pPr>
+        <w:ind w:firstLine="708"/>
+        <w:rPr>
+          <w:rFonts w:ascii="Times New Roman" w:hAnsi="Times New Roman" w:cs="Times New Roman"/>
+          <w:sz w:val="24"/>
+          <w:szCs w:val="24"/>
+        </w:rPr>
+      </w:pPr>
+      <w:r>
+        <w:rPr>
+          <w:rFonts w:ascii="Times New Roman" w:hAnsi="Times New Roman" w:cs="Times New Roman"/>
+          <w:sz w:val="24"/>
+          <w:szCs w:val="24"/>
+        </w:rPr>
+        <w:t>NFTler</w:t>
+      </w:r>
+      <w:r>
+        <w:rPr>
+          <w:rFonts w:ascii="Times New Roman" w:hAnsi="Times New Roman" w:cs="Times New Roman"/>
+          <w:sz w:val="24"/>
+          <w:szCs w:val="24"/>
+        </w:rPr>
+        <w:t xml:space="preserve">, sahiplik ve işlem geçmişini kaydetmenin güvenli ve şeffaf bir yolunu sağlayan </w:t>
+      </w:r>
+      <w:r>
+        <w:rPr>
+          <w:rFonts w:ascii="Times New Roman" w:hAnsi="Times New Roman" w:cs="Times New Roman"/>
+          <w:sz w:val="24"/>
+          <w:szCs w:val="24"/>
+        </w:rPr>
+        <w:t>blok zincir</w:t>
+      </w:r>
+      <w:r>
+        <w:rPr>
+          <w:rFonts w:ascii="Times New Roman" w:hAnsi="Times New Roman" w:cs="Times New Roman"/>
+          <w:sz w:val="24"/>
+          <w:szCs w:val="24"/>
+        </w:rPr>
+        <w:t xml:space="preserve"> teknolojisi kullanılarak oluşturulur. Her NFT, tüm işlemlerin kaydını tutan merkezi olmayan bir dijital defter olan bir blok zincirinde depolanır. Bu, </w:t>
+      </w:r>
+      <w:r>
+        <w:rPr>
+          <w:rFonts w:ascii="Times New Roman" w:hAnsi="Times New Roman" w:cs="Times New Roman"/>
+          <w:sz w:val="24"/>
+          <w:szCs w:val="24"/>
+        </w:rPr>
+        <w:t>NFTler</w:t>
+      </w:r>
+      <w:r>
+        <w:rPr>
+          <w:rFonts w:ascii="Times New Roman" w:hAnsi="Times New Roman" w:cs="Times New Roman"/>
+          <w:sz w:val="24"/>
+          <w:szCs w:val="24"/>
+        </w:rPr>
+        <w:t>in kopyalanamayacağı veya taklit edilemeyeceği anlamına gelir ve mülkiyeti ve orijinalliği doğrulamak için güvenli ve kurcalamaya karşı korumalı bir yol sunar.</w:t>
+      </w:r>
+      <w:r>
+        <w:rPr>
+          <w:rFonts w:ascii="Times New Roman" w:hAnsi="Times New Roman" w:cs="Times New Roman"/>
+          <w:sz w:val="24"/>
+          <w:szCs w:val="24"/>
+        </w:rPr>
+        <w:tab/>
+      </w:r>
+      <w:r>
+        <w:rPr>
+          <w:rFonts w:ascii="Times New Roman" w:hAnsi="Times New Roman" w:cs="Times New Roman"/>
+          <w:sz w:val="24"/>
+          <w:szCs w:val="24"/>
+        </w:rPr>
+        <w:tab/>
+      </w:r>
+    </w:p>
+    <w:p>
+      <w:pPr>
+        <w:ind w:firstLine="708"/>
+        <w:rPr>
+          <w:rFonts w:ascii="Times New Roman" w:hAnsi="Times New Roman" w:cs="Times New Roman"/>
+          <w:sz w:val="24"/>
+          <w:szCs w:val="24"/>
+        </w:rPr>
+      </w:pPr>
+      <w:r>
+        <w:rPr>
+          <w:rFonts w:ascii="Times New Roman" w:hAnsi="Times New Roman" w:cs="Times New Roman"/>
+          <w:sz w:val="24"/>
+          <w:szCs w:val="24"/>
+        </w:rPr>
+        <w:t>NFTler</w:t>
+      </w:r>
+      <w:r>
+        <w:rPr>
+          <w:rFonts w:ascii="Times New Roman" w:hAnsi="Times New Roman" w:cs="Times New Roman"/>
+          <w:sz w:val="24"/>
+          <w:szCs w:val="24"/>
+        </w:rPr>
+        <w:t xml:space="preserve">in en önemli faydalarından biri, sanat dünyasını dönüştürme potansiyelleridir. Geçmişte, dijital dosyalar kolayca kopyalanıp paylaşılabildiğinden, dijital sanatçıların çalışmalarından para kazanması zordu. </w:t>
+      </w:r>
+      <w:r>
+        <w:rPr>
+          <w:rFonts w:ascii="Times New Roman" w:hAnsi="Times New Roman" w:cs="Times New Roman"/>
+          <w:sz w:val="24"/>
+          <w:szCs w:val="24"/>
+        </w:rPr>
+        <w:t>NFTler</w:t>
+      </w:r>
+      <w:r>
+        <w:rPr>
+          <w:rFonts w:ascii="Times New Roman" w:hAnsi="Times New Roman" w:cs="Times New Roman"/>
+          <w:sz w:val="24"/>
+          <w:szCs w:val="24"/>
+        </w:rPr>
+        <w:t>, dijital sanatçıların çalışmalarını güvenli, şeffaf ve kimliği doğrulanmış bir şekilde satmaları için bir yol sağlar.</w:t>
+      </w:r>
+    </w:p>
+    <w:p>
+      <w:pPr>
+        <w:ind w:firstLine="708"/>
+        <w:rPr>
+          <w:rFonts w:ascii="Times New Roman" w:hAnsi="Times New Roman" w:cs="Times New Roman"/>
+          <w:sz w:val="24"/>
+          <w:szCs w:val="24"/>
+        </w:rPr>
+      </w:pPr>
+      <w:r>
+        <w:rPr>
+          <w:rFonts w:ascii="Times New Roman" w:hAnsi="Times New Roman" w:cs="Times New Roman"/>
+          <w:sz w:val="24"/>
+          <w:szCs w:val="24"/>
+        </w:rPr>
+        <w:t>NFTler</w:t>
+      </w:r>
+      <w:r>
+        <w:rPr>
+          <w:rFonts w:ascii="Times New Roman" w:hAnsi="Times New Roman" w:cs="Times New Roman"/>
+          <w:sz w:val="24"/>
+          <w:szCs w:val="24"/>
+        </w:rPr>
+        <w:t xml:space="preserve"> ayrıca oyun ve spor gibi diğer sektörlerde de kullanıl</w:t>
+      </w:r>
+      <w:r>
+        <w:rPr>
+          <w:rFonts w:ascii="Times New Roman" w:hAnsi="Times New Roman" w:cs="Times New Roman"/>
+          <w:sz w:val="24"/>
+          <w:szCs w:val="24"/>
+        </w:rPr>
+        <w:t>abilir</w:t>
+      </w:r>
+      <w:r>
+        <w:rPr>
+          <w:rFonts w:ascii="Times New Roman" w:hAnsi="Times New Roman" w:cs="Times New Roman"/>
+          <w:sz w:val="24"/>
+          <w:szCs w:val="24"/>
+        </w:rPr>
+        <w:t xml:space="preserve">. Oyun oynarken </w:t>
+      </w:r>
+      <w:r>
+        <w:rPr>
+          <w:rFonts w:ascii="Times New Roman" w:hAnsi="Times New Roman" w:cs="Times New Roman"/>
+          <w:sz w:val="24"/>
+          <w:szCs w:val="24"/>
+        </w:rPr>
+        <w:t>NFTler</w:t>
+      </w:r>
+      <w:r>
+        <w:rPr>
+          <w:rFonts w:ascii="Times New Roman" w:hAnsi="Times New Roman" w:cs="Times New Roman"/>
+          <w:sz w:val="24"/>
+          <w:szCs w:val="24"/>
+        </w:rPr>
+        <w:t xml:space="preserve">, oyuncular arasında alınıp satılabilen sanal silahlar veya görünümler gibi oyun içi öğeleri temsil edebilir. Sporda, </w:t>
+      </w:r>
+      <w:r>
+        <w:rPr>
+          <w:rFonts w:ascii="Times New Roman" w:hAnsi="Times New Roman" w:cs="Times New Roman"/>
+          <w:sz w:val="24"/>
+          <w:szCs w:val="24"/>
+        </w:rPr>
+        <w:t>NFTler</w:t>
+      </w:r>
+      <w:r>
+        <w:rPr>
+          <w:rFonts w:ascii="Times New Roman" w:hAnsi="Times New Roman" w:cs="Times New Roman"/>
+          <w:sz w:val="24"/>
+          <w:szCs w:val="24"/>
+        </w:rPr>
+        <w:t>, nadir ticari kartlar veya oyunda kullanılan hatıralar gibi koleksiyon öğelerini temsil edebilir.</w:t>
+      </w:r>
+    </w:p>
+    <w:p>
+      <w:pPr>
+        <w:rPr>
+          <w:rFonts w:ascii="Times New Roman" w:hAnsi="Times New Roman" w:cs="Times New Roman"/>
           <w:b/>
           <w:bCs/>
           <w:sz w:val="24"/>
           <w:szCs w:val="24"/>
         </w:rPr>
-        <w:t xml:space="preserve"> Kullanımı ve Geleceği</w:t>
-      </w:r>
-    </w:p>
-    <w:p>
-      <w:pPr>
-        <w:ind w:firstLine="708"/>
-        <w:rPr>
-          <w:rFonts w:ascii="Times New Roman" w:hAnsi="Times New Roman" w:cs="Times New Roman"/>
-          <w:sz w:val="24"/>
-          <w:szCs w:val="24"/>
-        </w:rPr>
-      </w:pPr>
-      <w:r>
-        <w:rPr>
-          <w:rFonts w:ascii="Times New Roman" w:hAnsi="Times New Roman" w:cs="Times New Roman"/>
-          <w:sz w:val="24"/>
-          <w:szCs w:val="24"/>
-        </w:rPr>
-        <w:t>NFTler</w:t>
-      </w:r>
-      <w:r>
-        <w:rPr>
-          <w:rFonts w:ascii="Times New Roman" w:hAnsi="Times New Roman" w:cs="Times New Roman"/>
-          <w:sz w:val="24"/>
-          <w:szCs w:val="24"/>
-        </w:rPr>
-        <w:t xml:space="preserve">, dijital sanat, müzik, videolar ve hatta tweet'ler dahil olmak üzere çok çeşitli dijital varlıkları temsil edebilir. Her NFT, gerçekliğini ve sahipliğini doğrulayan benzersiz bir dijital imza içerir. Bu, </w:t>
-      </w:r>
-      <w:r>
-        <w:rPr>
-          <w:rFonts w:ascii="Times New Roman" w:hAnsi="Times New Roman" w:cs="Times New Roman"/>
-          <w:sz w:val="24"/>
-          <w:szCs w:val="24"/>
-        </w:rPr>
-        <w:t>NFTler</w:t>
-      </w:r>
-      <w:r>
-        <w:rPr>
-          <w:rFonts w:ascii="Times New Roman" w:hAnsi="Times New Roman" w:cs="Times New Roman"/>
-          <w:sz w:val="24"/>
-          <w:szCs w:val="24"/>
-        </w:rPr>
-        <w:t>i dijital kreasyonlarının kimliğini doğrulamak ve bunlardan para kazanmak için kullanabilen içerik oluşturucular ve koleksiyonerler için güçlü bir araç haline getirir.</w:t>
-      </w:r>
-      <w:r>
-        <w:rPr>
-          <w:rFonts w:ascii="Times New Roman" w:hAnsi="Times New Roman" w:cs="Times New Roman"/>
-          <w:sz w:val="24"/>
-          <w:szCs w:val="24"/>
-        </w:rPr>
-        <w:tab/>
-      </w:r>
-    </w:p>
-    <w:p>
-      <w:pPr>
-        <w:ind w:firstLine="708"/>
-        <w:rPr>
-          <w:rFonts w:ascii="Times New Roman" w:hAnsi="Times New Roman" w:cs="Times New Roman"/>
-          <w:sz w:val="24"/>
-          <w:szCs w:val="24"/>
-        </w:rPr>
-      </w:pPr>
-      <w:r>
-        <w:rPr>
-          <w:rFonts w:ascii="Times New Roman" w:hAnsi="Times New Roman" w:cs="Times New Roman"/>
-          <w:sz w:val="24"/>
-          <w:szCs w:val="24"/>
-        </w:rPr>
-        <w:t>NFTler</w:t>
-      </w:r>
-      <w:r>
-        <w:rPr>
-          <w:rFonts w:ascii="Times New Roman" w:hAnsi="Times New Roman" w:cs="Times New Roman"/>
-          <w:sz w:val="24"/>
-          <w:szCs w:val="24"/>
-        </w:rPr>
-        <w:t xml:space="preserve">, sahiplik ve işlem geçmişini kaydetmenin güvenli ve şeffaf bir yolunu sağlayan </w:t>
-      </w:r>
-      <w:r>
-        <w:rPr>
-          <w:rFonts w:ascii="Times New Roman" w:hAnsi="Times New Roman" w:cs="Times New Roman"/>
-          <w:sz w:val="24"/>
-          <w:szCs w:val="24"/>
-        </w:rPr>
-        <w:t>blok zincir</w:t>
-      </w:r>
-      <w:r>
-        <w:rPr>
-          <w:rFonts w:ascii="Times New Roman" w:hAnsi="Times New Roman" w:cs="Times New Roman"/>
-          <w:sz w:val="24"/>
-          <w:szCs w:val="24"/>
-        </w:rPr>
-        <w:t xml:space="preserve"> teknolojisi kullanılarak oluşturulur. Her NFT, tüm işlemlerin kaydını tutan merkezi olmayan bir dijital defter olan bir blok zincirinde depolanır. Bu, </w:t>
-      </w:r>
-      <w:r>
-        <w:rPr>
-          <w:rFonts w:ascii="Times New Roman" w:hAnsi="Times New Roman" w:cs="Times New Roman"/>
-          <w:sz w:val="24"/>
-          <w:szCs w:val="24"/>
-        </w:rPr>
-        <w:t>NFTler</w:t>
-      </w:r>
-      <w:r>
-        <w:rPr>
-          <w:rFonts w:ascii="Times New Roman" w:hAnsi="Times New Roman" w:cs="Times New Roman"/>
-          <w:sz w:val="24"/>
-          <w:szCs w:val="24"/>
-        </w:rPr>
-        <w:t>in kopyalanamayacağı veya taklit edilemeyeceği anlamına gelir ve mülkiyeti ve orijinalliği doğrulamak için güvenli ve kurcalamaya karşı korumalı bir yol sunar.</w:t>
-      </w:r>
-      <w:r>
-        <w:rPr>
-          <w:rFonts w:ascii="Times New Roman" w:hAnsi="Times New Roman" w:cs="Times New Roman"/>
-          <w:sz w:val="24"/>
-          <w:szCs w:val="24"/>
-        </w:rPr>
-        <w:tab/>
-      </w:r>
-      <w:r>
-        <w:rPr>
-          <w:rFonts w:ascii="Times New Roman" w:hAnsi="Times New Roman" w:cs="Times New Roman"/>
-          <w:sz w:val="24"/>
-          <w:szCs w:val="24"/>
-        </w:rPr>
-        <w:tab/>
-      </w:r>
-    </w:p>
-    <w:p>
-      <w:pPr>
-        <w:ind w:firstLine="708"/>
-        <w:rPr>
-          <w:rFonts w:ascii="Times New Roman" w:hAnsi="Times New Roman" w:cs="Times New Roman"/>
-          <w:sz w:val="24"/>
-          <w:szCs w:val="24"/>
-        </w:rPr>
-      </w:pPr>
-      <w:r>
-        <w:rPr>
-          <w:rFonts w:ascii="Times New Roman" w:hAnsi="Times New Roman" w:cs="Times New Roman"/>
-          <w:sz w:val="24"/>
-          <w:szCs w:val="24"/>
-        </w:rPr>
-        <w:t>NFTler</w:t>
-      </w:r>
-      <w:r>
-        <w:rPr>
-          <w:rFonts w:ascii="Times New Roman" w:hAnsi="Times New Roman" w:cs="Times New Roman"/>
-          <w:sz w:val="24"/>
-          <w:szCs w:val="24"/>
-        </w:rPr>
-        <w:t xml:space="preserve">in en önemli faydalarından biri, sanat dünyasını dönüştürme potansiyelleridir. Geçmişte, dijital dosyalar kolayca kopyalanıp paylaşılabildiğinden, dijital sanatçıların çalışmalarından para kazanması zordu. </w:t>
-      </w:r>
-      <w:r>
-        <w:rPr>
-          <w:rFonts w:ascii="Times New Roman" w:hAnsi="Times New Roman" w:cs="Times New Roman"/>
-          <w:sz w:val="24"/>
-          <w:szCs w:val="24"/>
-        </w:rPr>
-        <w:t>NFTler</w:t>
-      </w:r>
-      <w:r>
-        <w:rPr>
-          <w:rFonts w:ascii="Times New Roman" w:hAnsi="Times New Roman" w:cs="Times New Roman"/>
-          <w:sz w:val="24"/>
-          <w:szCs w:val="24"/>
-        </w:rPr>
-        <w:t>, dijital sanatçıların çalışmalarını güvenli, şeffaf ve kimliği doğrulanmış bir şekilde satmaları için bir yol sağlar.</w:t>
-      </w:r>
-    </w:p>
-    <w:p>
-      <w:pPr>
-        <w:ind w:firstLine="708"/>
-        <w:rPr>
-          <w:rFonts w:ascii="Times New Roman" w:hAnsi="Times New Roman" w:cs="Times New Roman"/>
-          <w:sz w:val="24"/>
-          <w:szCs w:val="24"/>
-        </w:rPr>
-      </w:pPr>
-      <w:r>
-        <w:rPr>
-          <w:rFonts w:ascii="Times New Roman" w:hAnsi="Times New Roman" w:cs="Times New Roman"/>
-          <w:sz w:val="24"/>
-          <w:szCs w:val="24"/>
-        </w:rPr>
-        <w:t>NFTler</w:t>
-      </w:r>
-      <w:r>
-        <w:rPr>
-          <w:rFonts w:ascii="Times New Roman" w:hAnsi="Times New Roman" w:cs="Times New Roman"/>
-          <w:sz w:val="24"/>
-          <w:szCs w:val="24"/>
-        </w:rPr>
-        <w:t xml:space="preserve"> ayrıca oyun ve spor gibi diğer sektörlerde de kullanıl</w:t>
-      </w:r>
-      <w:r>
-        <w:rPr>
-          <w:rFonts w:ascii="Times New Roman" w:hAnsi="Times New Roman" w:cs="Times New Roman"/>
-          <w:sz w:val="24"/>
-          <w:szCs w:val="24"/>
-        </w:rPr>
-        <w:t>abilir</w:t>
-      </w:r>
-      <w:r>
-        <w:rPr>
-          <w:rFonts w:ascii="Times New Roman" w:hAnsi="Times New Roman" w:cs="Times New Roman"/>
-          <w:sz w:val="24"/>
-          <w:szCs w:val="24"/>
-        </w:rPr>
-        <w:t xml:space="preserve">. Oyun oynarken </w:t>
-      </w:r>
-      <w:r>
-        <w:rPr>
-          <w:rFonts w:ascii="Times New Roman" w:hAnsi="Times New Roman" w:cs="Times New Roman"/>
-          <w:sz w:val="24"/>
-          <w:szCs w:val="24"/>
-        </w:rPr>
-        <w:t>NFTler</w:t>
-      </w:r>
-      <w:r>
-        <w:rPr>
-          <w:rFonts w:ascii="Times New Roman" w:hAnsi="Times New Roman" w:cs="Times New Roman"/>
-          <w:sz w:val="24"/>
-          <w:szCs w:val="24"/>
-        </w:rPr>
-        <w:t xml:space="preserve">, oyuncular arasında alınıp satılabilen sanal silahlar veya görünümler gibi oyun içi öğeleri temsil edebilir. Sporda, </w:t>
-      </w:r>
-      <w:r>
-        <w:rPr>
-          <w:rFonts w:ascii="Times New Roman" w:hAnsi="Times New Roman" w:cs="Times New Roman"/>
-          <w:sz w:val="24"/>
-          <w:szCs w:val="24"/>
-        </w:rPr>
-        <w:t>NFTler</w:t>
-      </w:r>
-      <w:r>
-        <w:rPr>
-          <w:rFonts w:ascii="Times New Roman" w:hAnsi="Times New Roman" w:cs="Times New Roman"/>
-          <w:sz w:val="24"/>
-          <w:szCs w:val="24"/>
-        </w:rPr>
-        <w:t>, nadir ticari kartlar veya oyunda kullanılan hatıralar gibi koleksiyon öğelerini temsil edebilir.</w:t>
-      </w:r>
-    </w:p>
-    <w:p>
-      <w:pPr>
+      </w:pPr>
+      <w:r>
         <w:rPr>
           <w:rFonts w:ascii="Times New Roman" w:hAnsi="Times New Roman" w:cs="Times New Roman"/>
           <w:b/>
@@ -408,15 +408,6 @@
           <w:sz w:val="24"/>
           <w:szCs w:val="24"/>
         </w:rPr>
-      </w:pPr>
-      <w:r>
-        <w:rPr>
-          <w:rFonts w:ascii="Times New Roman" w:hAnsi="Times New Roman" w:cs="Times New Roman"/>
-          <w:b/>
-          <w:bCs/>
-          <w:sz w:val="24"/>
-          <w:szCs w:val="24"/>
-        </w:rPr>
         <w:t>İlk NFTler</w:t>
       </w:r>
     </w:p>
@@ -445,8 +436,14 @@
         <w:rPr>
           <w:rFonts w:ascii="Times New Roman" w:hAnsi="Times New Roman" w:cs="Times New Roman"/>
         </w:rPr>
+        <w:t xml:space="preserve">İlk dikkate değer NFT'lerden biri, kullanıcıların dijital kedileri üretmesine ve takas etmesine olanak tanıyan bir oyun olan CryptoKitties idi. Her CryptoKitty benzersizdir ve Ethereum blok </w:t>
+      </w:r>
+      <w:r>
+        <w:rPr>
+          <w:rFonts w:ascii="Times New Roman" w:hAnsi="Times New Roman" w:cs="Times New Roman"/>
+        </w:rPr>
         <w:lastRenderedPageBreak/>
-        <w:t>İlk dikkate değer NFT'lerden biri, kullanıcıların dijital kedileri üretmesine ve takas etmesine olanak tanıyan bir oyun olan CryptoKitties idi. Her CryptoKitty benzersizdir ve Ethereum blok zincirinde bir NFT ile temsil edilir. Oyun, bazı CryptoKitties'in yüzbinlerce dolara satılmasıyla inanılmaz derecede popüler oldu.</w:t>
+        <w:t>zincirinde bir NFT ile temsil edilir. Oyun, bazı CryptoKitties'in yüzbinlerce dolara satılmasıyla inanılmaz derecede popüler oldu.</w:t>
       </w:r>
     </w:p>
     <w:p>
@@ -537,7 +534,7 @@
 </file>
 
 <file path=word/numbering.xml><?xml version="1.0" encoding="utf-8"?>
-<w:numbering xmlns:wpc="http://schemas.microsoft.com/office/word/2010/wordprocessingCanvas" xmlns:cx="http://schemas.microsoft.com/office/drawing/2014/chartex" xmlns:cx1="http://schemas.microsoft.com/office/drawing/2015/9/8/chartex" xmlns:cx2="http://schemas.microsoft.com/office/drawing/2015/10/21/chartex" xmlns:cx3="http://schemas.microsoft.com/office/drawing/2016/5/9/chartex" xmlns:cx4="http://schemas.microsoft.com/office/drawing/2016/5/10/chartex" xmlns:cx5="http://schemas.microsoft.com/office/drawing/2016/5/11/chartex" xmlns:cx6="http://schemas.microsoft.com/office/drawing/2016/5/12/chartex" xmlns:cx7="http://schemas.microsoft.com/office/drawing/2016/5/13/chartex" xmlns:cx8="http://schemas.microsoft.com/office/drawing/2016/5/14/chartex" xmlns:mc="http://schemas.openxmlformats.org/markup-compatibility/2006" xmlns:aink="http://schemas.microsoft.com/office/drawing/2016/ink" xmlns:am3d="http://schemas.microsoft.com/office/drawing/2017/model3d" xmlns:o="urn:schemas-microsoft-com:office:office" xmlns:oel="http://schemas.microsoft.com/office/2019/extlst" xmlns:r="http://schemas.openxmlformats.org/officeDocument/2006/relationships" xmlns:m="http://schemas.openxmlformats.org/officeDocument/2006/math" xmlns:v="urn:schemas-microsoft-com:vml" xmlns:wp14="http://schemas.microsoft.com/office/word/2010/wordprocessingDrawing" xmlns:wp="http://schemas.openxmlformats.org/drawingml/2006/wordprocessingDrawing" xmlns:w10="urn:schemas-microsoft-com:office:word" xmlns:w="http://schemas.openxmlformats.org/wordprocessingml/2006/main" xmlns:w14="http://schemas.microsoft.com/office/word/2010/wordml" xmlns:w15="http://schemas.microsoft.com/office/word/2012/wordml" xmlns:w16cex="http://schemas.microsoft.com/office/word/2018/wordml/cex" xmlns:w16cid="http://schemas.microsoft.com/office/word/2016/wordml/cid" xmlns:w16="http://schemas.microsoft.com/office/word/2018/wordml" xmlns:w16du="http://schemas.microsoft.com/office/word/2023/wordml/word16du" xmlns:w16sdtdh="http://schemas.microsoft.com/office/word/2020/wordml/sdtdatahash" xmlns:w16se="http://schemas.microsoft.com/office/word/2015/wordml/symex" xmlns:wpg="http://schemas.microsoft.com/office/word/2010/wordprocessingGroup" xmlns:wpi="http://schemas.microsoft.com/office/word/2010/wordprocessingInk" xmlns:wne="http://schemas.microsoft.com/office/word/2006/wordml" xmlns:wps="http://schemas.microsoft.com/office/word/2010/wordprocessingShape" mc:Ignorable="w14 w15 w16se w16cid w16 w16cex w16sdtdh wp14">
+<w:numbering xmlns:wpc="http://schemas.microsoft.com/office/word/2010/wordprocessingCanvas" xmlns:cx="http://schemas.microsoft.com/office/drawing/2014/chartex" xmlns:mc="http://schemas.openxmlformats.org/markup-compatibility/2006" xmlns:o="urn:schemas-microsoft-com:office:office" xmlns:r="http://schemas.openxmlformats.org/officeDocument/2006/relationships" xmlns:m="http://schemas.openxmlformats.org/officeDocument/2006/math" xmlns:v="urn:schemas-microsoft-com:vml" xmlns:wp14="http://schemas.microsoft.com/office/word/2010/wordprocessingDrawing" xmlns:wp="http://schemas.openxmlformats.org/drawingml/2006/wordprocessingDrawing" xmlns:w10="urn:schemas-microsoft-com:office:word" xmlns:w="http://schemas.openxmlformats.org/wordprocessingml/2006/main" xmlns:w14="http://schemas.microsoft.com/office/word/2010/wordml" xmlns:w15="http://schemas.microsoft.com/office/word/2012/wordml" xmlns:w16se="http://schemas.microsoft.com/office/word/2015/wordml/symex" xmlns:wpg="http://schemas.microsoft.com/office/word/2010/wordprocessingGroup" xmlns:wpi="http://schemas.microsoft.com/office/word/2010/wordprocessingInk" xmlns:wne="http://schemas.microsoft.com/office/word/2006/wordml" xmlns:wps="http://schemas.microsoft.com/office/word/2010/wordprocessingShape" mc:Ignorable="w14 w15 w16se wp14">
   <w:abstractNum w:abstractNumId="0" w15:restartNumberingAfterBreak="0">
     <w:nsid w:val="047063D3"/>
     <w:multiLevelType w:val="hybridMultilevel"/>
@@ -710,17 +707,17 @@
       </w:pPr>
     </w:lvl>
   </w:abstractNum>
-  <w:num w:numId="1" w16cid:durableId="680858945">
+  <w:num w:numId="1">
     <w:abstractNumId w:val="0"/>
   </w:num>
-  <w:num w:numId="2" w16cid:durableId="217479120">
+  <w:num w:numId="2">
     <w:abstractNumId w:val="1"/>
   </w:num>
 </w:numbering>
 </file>
 
 <file path=word/styles.xml><?xml version="1.0" encoding="utf-8"?>
-<w:styles xmlns:mc="http://schemas.openxmlformats.org/markup-compatibility/2006" xmlns:r="http://schemas.openxmlformats.org/officeDocument/2006/relationships" xmlns:w="http://schemas.openxmlformats.org/wordprocessingml/2006/main" xmlns:w14="http://schemas.microsoft.com/office/word/2010/wordml" xmlns:w15="http://schemas.microsoft.com/office/word/2012/wordml" xmlns:w16cex="http://schemas.microsoft.com/office/word/2018/wordml/cex" xmlns:w16cid="http://schemas.microsoft.com/office/word/2016/wordml/cid" xmlns:w16="http://schemas.microsoft.com/office/word/2018/wordml" xmlns:w16sdtdh="http://schemas.microsoft.com/office/word/2020/wordml/sdtdatahash" xmlns:w16se="http://schemas.microsoft.com/office/word/2015/wordml/symex" mc:Ignorable="w14 w15 w16se w16cid w16 w16cex w16sdtdh">
+<w:styles xmlns:mc="http://schemas.openxmlformats.org/markup-compatibility/2006" xmlns:r="http://schemas.openxmlformats.org/officeDocument/2006/relationships" xmlns:w="http://schemas.openxmlformats.org/wordprocessingml/2006/main" xmlns:w14="http://schemas.microsoft.com/office/word/2010/wordml" xmlns:w15="http://schemas.microsoft.com/office/word/2012/wordml" xmlns:w16se="http://schemas.microsoft.com/office/word/2015/wordml/symex" mc:Ignorable="w14 w15 w16se">
   <w:docDefaults>
     <w:rPrDefault>
       <w:rPr>
@@ -738,7 +735,7 @@
       </w:pPr>
     </w:pPrDefault>
   </w:docDefaults>
-  <w:latentStyles w:defLockedState="0" w:defUIPriority="99" w:defSemiHidden="0" w:defUnhideWhenUsed="0" w:defQFormat="0" w:count="376">
+  <w:latentStyles w:defLockedState="0" w:defUIPriority="99" w:defSemiHidden="0" w:defUnhideWhenUsed="0" w:defQFormat="0" w:count="371">
     <w:lsdException w:name="Normal" w:uiPriority="0" w:qFormat="1"/>
     <w:lsdException w:name="heading 1" w:uiPriority="9" w:qFormat="1"/>
     <w:lsdException w:name="heading 2" w:semiHidden="1" w:uiPriority="9" w:unhideWhenUsed="1" w:qFormat="1"/>
@@ -1110,11 +1107,6 @@
     <w:lsdException w:name="List Table 5 Dark Accent 6" w:uiPriority="50"/>
     <w:lsdException w:name="List Table 6 Colorful Accent 6" w:uiPriority="51"/>
     <w:lsdException w:name="List Table 7 Colorful Accent 6" w:uiPriority="52"/>
-    <w:lsdException w:name="Mention" w:semiHidden="1" w:unhideWhenUsed="1"/>
-    <w:lsdException w:name="Smart Hyperlink" w:semiHidden="1" w:unhideWhenUsed="1"/>
-    <w:lsdException w:name="Hashtag" w:semiHidden="1" w:unhideWhenUsed="1"/>
-    <w:lsdException w:name="Unresolved Mention" w:semiHidden="1" w:unhideWhenUsed="1"/>
-    <w:lsdException w:name="Smart Link" w:semiHidden="1" w:unhideWhenUsed="1"/>
   </w:latentStyles>
   <w:style w:type="paragraph" w:default="1" w:styleId="Normal">
     <w:name w:val="Normal"/>

</xml_diff>